<commit_message>
This is likely the last commit for this project.
</commit_message>
<xml_diff>
--- a/Week 6 Coding Assignment.docx
+++ b/Week 6 Coding Assignment.docx
@@ -1011,21 +1011,12 @@
           <w:szCs w:val="24"/>
         </w:rPr>
       </w:pPr>
-      <w:proofErr w:type="spellStart"/>
-      <w:r>
-        <w:rPr>
-          <w:b/>
-          <w:szCs w:val="24"/>
-        </w:rPr>
-        <w:t>incrementScore</w:t>
-      </w:r>
-      <w:proofErr w:type="spellEnd"/>
-      <w:r>
-        <w:rPr>
-          <w:b/>
-          <w:szCs w:val="24"/>
-        </w:rPr>
-        <w:t xml:space="preserve"> </w:t>
+      <w:r>
+        <w:rPr>
+          <w:b/>
+          <w:szCs w:val="24"/>
+        </w:rPr>
+        <w:t xml:space="preserve">incrementScore </w:t>
       </w:r>
       <w:r>
         <w:rPr>
@@ -1127,21 +1118,7 @@
         <w:rPr>
           <w:szCs w:val="24"/>
         </w:rPr>
-        <w:t xml:space="preserve">Compare the value of each card returned by the two player’s flip methods. Call the </w:t>
-      </w:r>
-      <w:proofErr w:type="spellStart"/>
-      <w:r>
-        <w:rPr>
-          <w:szCs w:val="24"/>
-        </w:rPr>
-        <w:t>incrementScore</w:t>
-      </w:r>
-      <w:proofErr w:type="spellEnd"/>
-      <w:r>
-        <w:rPr>
-          <w:szCs w:val="24"/>
-        </w:rPr>
-        <w:t xml:space="preserve"> method on the player whose card has the higher value.</w:t>
+        <w:t>Compare the value of each card returned by the two player’s flip methods. Call the incrementScore method on the player whose card has the higher value.</w:t>
       </w:r>
     </w:p>
     <w:p>
@@ -1221,6 +1198,299 @@
     <w:p>
       <w:pPr>
         <w:rPr>
+          <w:bCs/>
+          <w:szCs w:val="24"/>
+        </w:rPr>
+      </w:pPr>
+      <w:r>
+        <w:rPr>
+          <w:bCs/>
+          <w:szCs w:val="24"/>
+        </w:rPr>
+        <w:t>App.java</w:t>
+      </w:r>
+    </w:p>
+    <w:p>
+      <w:pPr>
+        <w:rPr>
+          <w:bCs/>
+          <w:szCs w:val="24"/>
+        </w:rPr>
+      </w:pPr>
+      <w:r>
+        <w:rPr>
+          <w:noProof/>
+        </w:rPr>
+        <w:lastRenderedPageBreak/>
+        <w:drawing>
+          <wp:inline distT="0" distB="0" distL="0" distR="0" wp14:anchorId="3813F6AD" wp14:editId="06F90AF9">
+            <wp:extent cx="5943600" cy="5046980"/>
+            <wp:effectExtent l="0" t="0" r="0" b="1270"/>
+            <wp:docPr id="5" name="Picture 5"/>
+            <wp:cNvGraphicFramePr>
+              <a:graphicFrameLocks xmlns:a="http://schemas.openxmlformats.org/drawingml/2006/main" noChangeAspect="1"/>
+            </wp:cNvGraphicFramePr>
+            <a:graphic xmlns:a="http://schemas.openxmlformats.org/drawingml/2006/main">
+              <a:graphicData uri="http://schemas.openxmlformats.org/drawingml/2006/picture">
+                <pic:pic xmlns:pic="http://schemas.openxmlformats.org/drawingml/2006/picture">
+                  <pic:nvPicPr>
+                    <pic:cNvPr id="1" name=""/>
+                    <pic:cNvPicPr/>
+                  </pic:nvPicPr>
+                  <pic:blipFill>
+                    <a:blip r:embed="rId7"/>
+                    <a:stretch>
+                      <a:fillRect/>
+                    </a:stretch>
+                  </pic:blipFill>
+                  <pic:spPr>
+                    <a:xfrm>
+                      <a:off x="0" y="0"/>
+                      <a:ext cx="5943600" cy="5046980"/>
+                    </a:xfrm>
+                    <a:prstGeom prst="rect">
+                      <a:avLst/>
+                    </a:prstGeom>
+                  </pic:spPr>
+                </pic:pic>
+              </a:graphicData>
+            </a:graphic>
+          </wp:inline>
+        </w:drawing>
+      </w:r>
+    </w:p>
+    <w:p>
+      <w:pPr>
+        <w:rPr>
+          <w:b/>
+          <w:szCs w:val="24"/>
+        </w:rPr>
+      </w:pPr>
+    </w:p>
+    <w:p>
+      <w:pPr>
+        <w:rPr>
+          <w:bCs/>
+          <w:szCs w:val="24"/>
+        </w:rPr>
+      </w:pPr>
+      <w:r>
+        <w:rPr>
+          <w:bCs/>
+          <w:szCs w:val="24"/>
+        </w:rPr>
+        <w:t>Card.java</w:t>
+      </w:r>
+    </w:p>
+    <w:p>
+      <w:pPr>
+        <w:rPr>
+          <w:bCs/>
+          <w:szCs w:val="24"/>
+        </w:rPr>
+      </w:pPr>
+    </w:p>
+    <w:p>
+      <w:pPr>
+        <w:rPr>
+          <w:bCs/>
+          <w:szCs w:val="24"/>
+        </w:rPr>
+      </w:pPr>
+      <w:r>
+        <w:rPr>
+          <w:noProof/>
+        </w:rPr>
+        <w:lastRenderedPageBreak/>
+        <w:drawing>
+          <wp:inline distT="0" distB="0" distL="0" distR="0" wp14:anchorId="0AB664E3" wp14:editId="1248FE15">
+            <wp:extent cx="5600700" cy="5286375"/>
+            <wp:effectExtent l="0" t="0" r="0" b="9525"/>
+            <wp:docPr id="6" name="Picture 6"/>
+            <wp:cNvGraphicFramePr>
+              <a:graphicFrameLocks xmlns:a="http://schemas.openxmlformats.org/drawingml/2006/main" noChangeAspect="1"/>
+            </wp:cNvGraphicFramePr>
+            <a:graphic xmlns:a="http://schemas.openxmlformats.org/drawingml/2006/main">
+              <a:graphicData uri="http://schemas.openxmlformats.org/drawingml/2006/picture">
+                <pic:pic xmlns:pic="http://schemas.openxmlformats.org/drawingml/2006/picture">
+                  <pic:nvPicPr>
+                    <pic:cNvPr id="1" name=""/>
+                    <pic:cNvPicPr/>
+                  </pic:nvPicPr>
+                  <pic:blipFill>
+                    <a:blip r:embed="rId8"/>
+                    <a:stretch>
+                      <a:fillRect/>
+                    </a:stretch>
+                  </pic:blipFill>
+                  <pic:spPr>
+                    <a:xfrm>
+                      <a:off x="0" y="0"/>
+                      <a:ext cx="5600700" cy="5286375"/>
+                    </a:xfrm>
+                    <a:prstGeom prst="rect">
+                      <a:avLst/>
+                    </a:prstGeom>
+                  </pic:spPr>
+                </pic:pic>
+              </a:graphicData>
+            </a:graphic>
+          </wp:inline>
+        </w:drawing>
+      </w:r>
+    </w:p>
+    <w:p>
+      <w:pPr>
+        <w:rPr>
+          <w:b/>
+          <w:szCs w:val="24"/>
+        </w:rPr>
+      </w:pPr>
+    </w:p>
+    <w:p>
+      <w:pPr>
+        <w:rPr>
+          <w:bCs/>
+          <w:szCs w:val="24"/>
+        </w:rPr>
+      </w:pPr>
+      <w:r>
+        <w:rPr>
+          <w:bCs/>
+          <w:szCs w:val="24"/>
+        </w:rPr>
+        <w:t>Deck.java</w:t>
+      </w:r>
+    </w:p>
+    <w:p>
+      <w:pPr>
+        <w:rPr>
+          <w:bCs/>
+          <w:szCs w:val="24"/>
+        </w:rPr>
+      </w:pPr>
+      <w:r>
+        <w:rPr>
+          <w:noProof/>
+        </w:rPr>
+        <w:lastRenderedPageBreak/>
+        <w:drawing>
+          <wp:inline distT="0" distB="0" distL="0" distR="0" wp14:anchorId="1CE3AE40" wp14:editId="25D878FC">
+            <wp:extent cx="5943600" cy="4247515"/>
+            <wp:effectExtent l="0" t="0" r="0" b="635"/>
+            <wp:docPr id="7" name="Picture 7"/>
+            <wp:cNvGraphicFramePr>
+              <a:graphicFrameLocks xmlns:a="http://schemas.openxmlformats.org/drawingml/2006/main" noChangeAspect="1"/>
+            </wp:cNvGraphicFramePr>
+            <a:graphic xmlns:a="http://schemas.openxmlformats.org/drawingml/2006/main">
+              <a:graphicData uri="http://schemas.openxmlformats.org/drawingml/2006/picture">
+                <pic:pic xmlns:pic="http://schemas.openxmlformats.org/drawingml/2006/picture">
+                  <pic:nvPicPr>
+                    <pic:cNvPr id="1" name=""/>
+                    <pic:cNvPicPr/>
+                  </pic:nvPicPr>
+                  <pic:blipFill>
+                    <a:blip r:embed="rId9"/>
+                    <a:stretch>
+                      <a:fillRect/>
+                    </a:stretch>
+                  </pic:blipFill>
+                  <pic:spPr>
+                    <a:xfrm>
+                      <a:off x="0" y="0"/>
+                      <a:ext cx="5943600" cy="4247515"/>
+                    </a:xfrm>
+                    <a:prstGeom prst="rect">
+                      <a:avLst/>
+                    </a:prstGeom>
+                  </pic:spPr>
+                </pic:pic>
+              </a:graphicData>
+            </a:graphic>
+          </wp:inline>
+        </w:drawing>
+      </w:r>
+    </w:p>
+    <w:p>
+      <w:pPr>
+        <w:rPr>
+          <w:b/>
+          <w:szCs w:val="24"/>
+        </w:rPr>
+      </w:pPr>
+    </w:p>
+    <w:p>
+      <w:pPr>
+        <w:rPr>
+          <w:bCs/>
+          <w:szCs w:val="24"/>
+        </w:rPr>
+      </w:pPr>
+      <w:r>
+        <w:rPr>
+          <w:bCs/>
+          <w:szCs w:val="24"/>
+        </w:rPr>
+        <w:t>Player.java</w:t>
+      </w:r>
+    </w:p>
+    <w:p>
+      <w:pPr>
+        <w:rPr>
+          <w:bCs/>
+          <w:szCs w:val="24"/>
+        </w:rPr>
+      </w:pPr>
+      <w:r>
+        <w:lastRenderedPageBreak/>
+        <w:drawing>
+          <wp:inline distT="0" distB="0" distL="0" distR="0" wp14:anchorId="2051DFA6" wp14:editId="59D38020">
+            <wp:extent cx="5943600" cy="8207375"/>
+            <wp:effectExtent l="0" t="0" r="0" b="3175"/>
+            <wp:docPr id="8" name="Picture 8"/>
+            <wp:cNvGraphicFramePr>
+              <a:graphicFrameLocks xmlns:a="http://schemas.openxmlformats.org/drawingml/2006/main" noChangeAspect="1"/>
+            </wp:cNvGraphicFramePr>
+            <a:graphic xmlns:a="http://schemas.openxmlformats.org/drawingml/2006/main">
+              <a:graphicData uri="http://schemas.openxmlformats.org/drawingml/2006/picture">
+                <pic:pic xmlns:pic="http://schemas.openxmlformats.org/drawingml/2006/picture">
+                  <pic:nvPicPr>
+                    <pic:cNvPr id="1" name=""/>
+                    <pic:cNvPicPr/>
+                  </pic:nvPicPr>
+                  <pic:blipFill>
+                    <a:blip r:embed="rId10"/>
+                    <a:stretch>
+                      <a:fillRect/>
+                    </a:stretch>
+                  </pic:blipFill>
+                  <pic:spPr>
+                    <a:xfrm>
+                      <a:off x="0" y="0"/>
+                      <a:ext cx="5943600" cy="8207375"/>
+                    </a:xfrm>
+                    <a:prstGeom prst="rect">
+                      <a:avLst/>
+                    </a:prstGeom>
+                  </pic:spPr>
+                </pic:pic>
+              </a:graphicData>
+            </a:graphic>
+          </wp:inline>
+        </w:drawing>
+      </w:r>
+    </w:p>
+    <w:p>
+      <w:pPr>
+        <w:rPr>
+          <w:bCs/>
+          <w:szCs w:val="24"/>
+        </w:rPr>
+      </w:pPr>
+    </w:p>
+    <w:p>
+      <w:pPr>
+        <w:rPr>
           <w:b/>
           <w:szCs w:val="24"/>
         </w:rPr>
@@ -1244,20 +1514,225 @@
     <w:p>
       <w:pPr>
         <w:rPr>
-          <w:b/>
-          <w:szCs w:val="24"/>
-        </w:rPr>
-      </w:pPr>
-    </w:p>
-    <w:p>
-      <w:pPr>
-        <w:rPr>
           <w:bCs/>
           <w:szCs w:val="24"/>
         </w:rPr>
       </w:pPr>
       <w:r>
         <w:rPr>
+          <w:bCs/>
+          <w:szCs w:val="24"/>
+        </w:rPr>
+        <w:t>Player 1 Wins:</w:t>
+      </w:r>
+    </w:p>
+    <w:p>
+      <w:pPr>
+        <w:rPr>
+          <w:bCs/>
+          <w:szCs w:val="24"/>
+        </w:rPr>
+      </w:pPr>
+      <w:r>
+        <w:rPr>
+          <w:noProof/>
+        </w:rPr>
+        <w:drawing>
+          <wp:inline distT="0" distB="0" distL="0" distR="0" wp14:anchorId="4B04A1F2" wp14:editId="74BDF594">
+            <wp:extent cx="5943600" cy="1367155"/>
+            <wp:effectExtent l="0" t="0" r="0" b="4445"/>
+            <wp:docPr id="1" name="Picture 1"/>
+            <wp:cNvGraphicFramePr>
+              <a:graphicFrameLocks xmlns:a="http://schemas.openxmlformats.org/drawingml/2006/main" noChangeAspect="1"/>
+            </wp:cNvGraphicFramePr>
+            <a:graphic xmlns:a="http://schemas.openxmlformats.org/drawingml/2006/main">
+              <a:graphicData uri="http://schemas.openxmlformats.org/drawingml/2006/picture">
+                <pic:pic xmlns:pic="http://schemas.openxmlformats.org/drawingml/2006/picture">
+                  <pic:nvPicPr>
+                    <pic:cNvPr id="1" name=""/>
+                    <pic:cNvPicPr/>
+                  </pic:nvPicPr>
+                  <pic:blipFill>
+                    <a:blip r:embed="rId11"/>
+                    <a:stretch>
+                      <a:fillRect/>
+                    </a:stretch>
+                  </pic:blipFill>
+                  <pic:spPr>
+                    <a:xfrm>
+                      <a:off x="0" y="0"/>
+                      <a:ext cx="5943600" cy="1367155"/>
+                    </a:xfrm>
+                    <a:prstGeom prst="rect">
+                      <a:avLst/>
+                    </a:prstGeom>
+                  </pic:spPr>
+                </pic:pic>
+              </a:graphicData>
+            </a:graphic>
+          </wp:inline>
+        </w:drawing>
+      </w:r>
+    </w:p>
+    <w:p>
+      <w:pPr>
+        <w:rPr>
+          <w:bCs/>
+          <w:szCs w:val="24"/>
+        </w:rPr>
+      </w:pPr>
+    </w:p>
+    <w:p>
+      <w:pPr>
+        <w:rPr>
+          <w:bCs/>
+          <w:szCs w:val="24"/>
+        </w:rPr>
+      </w:pPr>
+      <w:r>
+        <w:rPr>
+          <w:bCs/>
+          <w:szCs w:val="24"/>
+        </w:rPr>
+        <w:t xml:space="preserve">Player 2 Wins: </w:t>
+      </w:r>
+    </w:p>
+    <w:p>
+      <w:pPr>
+        <w:rPr>
+          <w:bCs/>
+          <w:szCs w:val="24"/>
+        </w:rPr>
+      </w:pPr>
+      <w:r>
+        <w:rPr>
+          <w:noProof/>
+        </w:rPr>
+        <w:drawing>
+          <wp:inline distT="0" distB="0" distL="0" distR="0" wp14:anchorId="41D4C62A" wp14:editId="2F4BC564">
+            <wp:extent cx="5943600" cy="1471930"/>
+            <wp:effectExtent l="0" t="0" r="0" b="0"/>
+            <wp:docPr id="2" name="Picture 2"/>
+            <wp:cNvGraphicFramePr>
+              <a:graphicFrameLocks xmlns:a="http://schemas.openxmlformats.org/drawingml/2006/main" noChangeAspect="1"/>
+            </wp:cNvGraphicFramePr>
+            <a:graphic xmlns:a="http://schemas.openxmlformats.org/drawingml/2006/main">
+              <a:graphicData uri="http://schemas.openxmlformats.org/drawingml/2006/picture">
+                <pic:pic xmlns:pic="http://schemas.openxmlformats.org/drawingml/2006/picture">
+                  <pic:nvPicPr>
+                    <pic:cNvPr id="1" name=""/>
+                    <pic:cNvPicPr/>
+                  </pic:nvPicPr>
+                  <pic:blipFill>
+                    <a:blip r:embed="rId12"/>
+                    <a:stretch>
+                      <a:fillRect/>
+                    </a:stretch>
+                  </pic:blipFill>
+                  <pic:spPr>
+                    <a:xfrm>
+                      <a:off x="0" y="0"/>
+                      <a:ext cx="5943600" cy="1471930"/>
+                    </a:xfrm>
+                    <a:prstGeom prst="rect">
+                      <a:avLst/>
+                    </a:prstGeom>
+                  </pic:spPr>
+                </pic:pic>
+              </a:graphicData>
+            </a:graphic>
+          </wp:inline>
+        </w:drawing>
+      </w:r>
+    </w:p>
+    <w:p>
+      <w:pPr>
+        <w:rPr>
+          <w:bCs/>
+          <w:szCs w:val="24"/>
+        </w:rPr>
+      </w:pPr>
+    </w:p>
+    <w:p>
+      <w:pPr>
+        <w:rPr>
+          <w:bCs/>
+          <w:szCs w:val="24"/>
+        </w:rPr>
+      </w:pPr>
+      <w:r>
+        <w:rPr>
+          <w:bCs/>
+          <w:szCs w:val="24"/>
+        </w:rPr>
+        <w:t>Draw:</w:t>
+      </w:r>
+    </w:p>
+    <w:p>
+      <w:pPr>
+        <w:rPr>
+          <w:bCs/>
+          <w:szCs w:val="24"/>
+        </w:rPr>
+      </w:pPr>
+      <w:r>
+        <w:rPr>
+          <w:noProof/>
+        </w:rPr>
+        <w:drawing>
+          <wp:inline distT="0" distB="0" distL="0" distR="0" wp14:anchorId="32CF5BBA" wp14:editId="491AC063">
+            <wp:extent cx="5943600" cy="1283970"/>
+            <wp:effectExtent l="0" t="0" r="0" b="0"/>
+            <wp:docPr id="3" name="Picture 3"/>
+            <wp:cNvGraphicFramePr>
+              <a:graphicFrameLocks xmlns:a="http://schemas.openxmlformats.org/drawingml/2006/main" noChangeAspect="1"/>
+            </wp:cNvGraphicFramePr>
+            <a:graphic xmlns:a="http://schemas.openxmlformats.org/drawingml/2006/main">
+              <a:graphicData uri="http://schemas.openxmlformats.org/drawingml/2006/picture">
+                <pic:pic xmlns:pic="http://schemas.openxmlformats.org/drawingml/2006/picture">
+                  <pic:nvPicPr>
+                    <pic:cNvPr id="1" name=""/>
+                    <pic:cNvPicPr/>
+                  </pic:nvPicPr>
+                  <pic:blipFill>
+                    <a:blip r:embed="rId13"/>
+                    <a:stretch>
+                      <a:fillRect/>
+                    </a:stretch>
+                  </pic:blipFill>
+                  <pic:spPr>
+                    <a:xfrm>
+                      <a:off x="0" y="0"/>
+                      <a:ext cx="5943600" cy="1283970"/>
+                    </a:xfrm>
+                    <a:prstGeom prst="rect">
+                      <a:avLst/>
+                    </a:prstGeom>
+                  </pic:spPr>
+                </pic:pic>
+              </a:graphicData>
+            </a:graphic>
+          </wp:inline>
+        </w:drawing>
+      </w:r>
+    </w:p>
+    <w:p>
+      <w:pPr>
+        <w:rPr>
+          <w:bCs/>
+          <w:szCs w:val="24"/>
+        </w:rPr>
+      </w:pPr>
+    </w:p>
+    <w:p>
+      <w:pPr>
+        <w:rPr>
+          <w:bCs/>
+          <w:szCs w:val="24"/>
+        </w:rPr>
+      </w:pPr>
+      <w:r>
+        <w:rPr>
           <w:b/>
           <w:szCs w:val="24"/>
         </w:rPr>
@@ -1270,7 +1745,7 @@
         </w:rPr>
         <w:t xml:space="preserve"> </w:t>
       </w:r>
-      <w:hyperlink r:id="rId7" w:history="1">
+      <w:hyperlink r:id="rId14" w:history="1">
         <w:r>
           <w:rPr>
             <w:rStyle w:val="Hyperlink"/>
@@ -1289,12 +1764,12 @@
       </w:r>
     </w:p>
     <w:sectPr>
-      <w:headerReference w:type="even" r:id="rId8"/>
-      <w:headerReference w:type="default" r:id="rId9"/>
-      <w:footerReference w:type="even" r:id="rId10"/>
-      <w:footerReference w:type="default" r:id="rId11"/>
-      <w:headerReference w:type="first" r:id="rId12"/>
-      <w:footerReference w:type="first" r:id="rId13"/>
+      <w:headerReference w:type="even" r:id="rId15"/>
+      <w:headerReference w:type="default" r:id="rId16"/>
+      <w:footerReference w:type="even" r:id="rId17"/>
+      <w:footerReference w:type="default" r:id="rId18"/>
+      <w:headerReference w:type="first" r:id="rId19"/>
+      <w:footerReference w:type="first" r:id="rId20"/>
       <w:pgSz w:w="12240" w:h="15840"/>
       <w:pgMar w:top="1440" w:right="1440" w:bottom="1440" w:left="1440" w:header="720" w:footer="720" w:gutter="0"/>
       <w:cols w:space="720"/>

</xml_diff>